<commit_message>
Restructured fitting to reduce memory use
</commit_message>
<xml_diff>
--- a/products/manuscript/Manuscript.docx
+++ b/products/manuscript/Manuscript.docx
@@ -558,7 +558,7 @@
       </w:r>
     </w:p>
     <w:bookmarkEnd w:id="23"/>
-    <w:bookmarkStart w:id="38" w:name="methods"/>
+    <w:bookmarkStart w:id="39" w:name="methods"/>
     <w:p>
       <w:pPr>
         <w:pStyle w:val="Heading1"/>
@@ -594,7 +594,7 @@
       </w:r>
     </w:p>
     <w:bookmarkEnd w:id="24"/>
-    <w:bookmarkStart w:id="35" w:name="model"/>
+    <w:bookmarkStart w:id="36" w:name="model"/>
     <w:p>
       <w:pPr>
         <w:pStyle w:val="Heading2"/>
@@ -3208,7 +3208,7 @@
       </w:r>
     </w:p>
     <w:bookmarkEnd w:id="28"/>
-    <w:bookmarkStart w:id="34" w:name="qsp-component"/>
+    <w:bookmarkStart w:id="35" w:name="qsp-component"/>
     <w:p>
       <w:pPr>
         <w:pStyle w:val="Heading3"/>
@@ -3222,7 +3222,15 @@
         <w:pStyle w:val="FirstParagraph"/>
       </w:pPr>
       <w:r>
-        <w:t xml:space="preserve">An acute viral infection was modeled, and the dynamics of uninfected cells, infected cells, virus, the innate immune response, the adaptive immune response, and symptoms were tracked. A structure similar to those previously used by us and others to describe the dynamics of influenza infections was adopted</w:t>
+        <w:t xml:space="preserve">Since any within-host mechanistic model of influenza infection will need to include simplifications and abstractions of the detailed and complex processes surrounding interactions between virus, host cells, and the immune response, we decided to implement two alternative model structures. This allows some assessment of the robustness of our findings to model structure.</w:t>
+      </w:r>
+    </w:p>
+    <w:p>
+      <w:pPr>
+        <w:pStyle w:val="BodyText"/>
+      </w:pPr>
+      <w:r>
+        <w:t xml:space="preserve">Both models contain the same main compoments, namely uninfected cells and infected cells, virus, the innate immune response, the adaptive immune response, and symptoms/morbidity. The models follow similar ones previously used by us and others to describe the dynamics of influenza infections</w:t>
       </w:r>
       <w:r>
         <w:t xml:space="preserve"> </w:t>
@@ -3231,7 +3239,23 @@
         <w:t xml:space="preserve">(29–35)</w:t>
       </w:r>
       <w:r>
-        <w:t xml:space="preserve">. The model is illustrated schematically in</w:t>
+        <w:t xml:space="preserve">.</w:t>
+      </w:r>
+    </w:p>
+    <w:p>
+      <w:pPr>
+        <w:pStyle w:val="BodyText"/>
+      </w:pPr>
+      <w:r>
+        <w:t xml:space="preserve">The differences between the models are that model 2 includes a latent/ecclipse phase for infected cells and assumes that adaptive response and symptom induction rates are dependend on both innate response strength and virus load, versus just innate response in model 1.</w:t>
+      </w:r>
+    </w:p>
+    <w:p>
+      <w:pPr>
+        <w:pStyle w:val="BodyText"/>
+      </w:pPr>
+      <w:r>
+        <w:t xml:space="preserve">The first model is illustrated schematically in</w:t>
       </w:r>
       <w:r>
         <w:t xml:space="preserve"> </w:t>
@@ -3248,14 +3272,14 @@
         <w:t xml:space="preserve"> </w:t>
       </w:r>
       <w:r>
-        <w:t xml:space="preserve">and given mathematically by the following set of ordinary differential equations:</w:t>
+        <w:t xml:space="preserve">A and given mathematically by the following set of ordinary differential equations:</w:t>
       </w:r>
     </w:p>
     <w:p>
       <w:pPr>
         <w:pStyle w:val="BodyText"/>
       </w:pPr>
-      <w:bookmarkStart w:id="29" w:name="eq-qsp"/>
+      <w:bookmarkStart w:id="29" w:name="eq-qsp1"/>
       <m:oMathPara>
         <m:oMathParaPr>
           <m:jc m:val="center"/>
@@ -3616,13 +3640,45 @@
                       </m:sub>
                     </m:sSub>
                     <m:r>
-                      <m:t>V</m:t>
+                      <m:rPr>
+                        <m:sty m:val="p"/>
+                      </m:rPr>
+                      <m:t>log</m:t>
                     </m:r>
+                    <m:d>
+                      <m:dPr>
+                        <m:begChr m:val="("/>
+                        <m:sepChr m:val=""/>
+                        <m:endChr m:val=")"/>
+                        <m:grow/>
+                      </m:dPr>
+                      <m:e>
+                        <m:r>
+                          <m:t>V</m:t>
+                        </m:r>
+                      </m:e>
+                    </m:d>
                   </m:num>
                   <m:den>
                     <m:r>
-                      <m:t>V</m:t>
+                      <m:rPr>
+                        <m:sty m:val="p"/>
+                      </m:rPr>
+                      <m:t>log</m:t>
                     </m:r>
+                    <m:d>
+                      <m:dPr>
+                        <m:begChr m:val="("/>
+                        <m:sepChr m:val=""/>
+                        <m:endChr m:val=")"/>
+                        <m:grow/>
+                      </m:dPr>
+                      <m:e>
+                        <m:r>
+                          <m:t>V</m:t>
+                        </m:r>
+                      </m:e>
+                    </m:d>
                     <m:r>
                       <m:rPr>
                         <m:sty m:val="p"/>
@@ -3741,16 +3797,10 @@
                     <m:r>
                       <m:t>F</m:t>
                     </m:r>
-                    <m:r>
-                      <m:t>V</m:t>
-                    </m:r>
                   </m:num>
                   <m:den>
                     <m:r>
                       <m:t>F</m:t>
-                    </m:r>
-                    <m:r>
-                      <m:t>V</m:t>
                     </m:r>
                     <m:r>
                       <m:rPr>
@@ -3887,6 +3937,778 @@
       </m:oMathPara>
       <w:bookmarkEnd w:id="29"/>
     </w:p>
+    <w:p>
+      <w:pPr>
+        <w:pStyle w:val="FirstParagraph"/>
+      </w:pPr>
+      <w:r>
+        <w:t xml:space="preserve">The second model is given by the following set of equations and shown schematically in</w:t>
+      </w:r>
+      <w:r>
+        <w:t xml:space="preserve"> </w:t>
+      </w:r>
+      <w:hyperlink w:anchor="fig-model">
+        <w:r>
+          <w:rPr>
+            <w:rStyle w:val="Hyperlink"/>
+          </w:rPr>
+          <w:t xml:space="preserve">Figure 1</w:t>
+        </w:r>
+      </w:hyperlink>
+      <w:r>
+        <w:t xml:space="preserve"> </w:t>
+      </w:r>
+      <w:r>
+        <w:t xml:space="preserve">B:</w:t>
+      </w:r>
+    </w:p>
+    <w:p>
+      <w:pPr>
+        <w:pStyle w:val="BodyText"/>
+      </w:pPr>
+      <w:bookmarkStart w:id="30" w:name="eq-qsp2"/>
+      <m:oMathPara>
+        <m:oMathParaPr>
+          <m:jc m:val="center"/>
+        </m:oMathParaPr>
+        <m:oMath>
+          <m:m>
+            <m:mPr>
+              <m:baseJc m:val="center"/>
+              <m:plcHide m:val="on"/>
+              <m:mcs>
+                <m:mc>
+                  <m:mcPr>
+                    <m:mcJc m:val="right"/>
+                    <m:count m:val="1"/>
+                  </m:mcPr>
+                </m:mc>
+                <m:mc>
+                  <m:mcPr>
+                    <m:mcJc m:val="left"/>
+                    <m:count m:val="1"/>
+                  </m:mcPr>
+                </m:mc>
+              </m:mcs>
+            </m:mPr>
+            <m:mr>
+              <m:e>
+                <m:r>
+                  <m:rPr>
+                    <m:nor/>
+                    <m:sty m:val="p"/>
+                  </m:rPr>
+                  <m:t>Uninfected cells:</m:t>
+                </m:r>
+                <m:r>
+                  <m:t> </m:t>
+                </m:r>
+                <m:acc>
+                  <m:accPr>
+                    <m:chr m:val="̇"/>
+                  </m:accPr>
+                  <m:e>
+                    <m:r>
+                      <m:t>U</m:t>
+                    </m:r>
+                  </m:e>
+                </m:acc>
+              </m:e>
+              <m:e>
+                <m:r>
+                  <m:rPr>
+                    <m:sty m:val="p"/>
+                  </m:rPr>
+                  <m:t>=</m:t>
+                </m:r>
+                <m:r>
+                  <m:rPr>
+                    <m:sty m:val="p"/>
+                  </m:rPr>
+                  <m:t>−</m:t>
+                </m:r>
+                <m:r>
+                  <m:t>b</m:t>
+                </m:r>
+                <m:r>
+                  <m:t>U</m:t>
+                </m:r>
+                <m:r>
+                  <m:t>V</m:t>
+                </m:r>
+              </m:e>
+            </m:mr>
+            <m:mr>
+              <m:e>
+                <m:r>
+                  <m:rPr>
+                    <m:nor/>
+                    <m:sty m:val="p"/>
+                  </m:rPr>
+                  <m:t>Latently infected cells:</m:t>
+                </m:r>
+                <m:r>
+                  <m:t> </m:t>
+                </m:r>
+                <m:acc>
+                  <m:accPr>
+                    <m:chr m:val="̇"/>
+                  </m:accPr>
+                  <m:e>
+                    <m:r>
+                      <m:t>E</m:t>
+                    </m:r>
+                  </m:e>
+                </m:acc>
+              </m:e>
+              <m:e>
+                <m:r>
+                  <m:rPr>
+                    <m:sty m:val="p"/>
+                  </m:rPr>
+                  <m:t>=</m:t>
+                </m:r>
+                <m:r>
+                  <m:t>b</m:t>
+                </m:r>
+                <m:r>
+                  <m:t>U</m:t>
+                </m:r>
+                <m:r>
+                  <m:t>V</m:t>
+                </m:r>
+                <m:r>
+                  <m:rPr>
+                    <m:sty m:val="p"/>
+                  </m:rPr>
+                  <m:t>−</m:t>
+                </m:r>
+                <m:sSub>
+                  <m:e>
+                    <m:r>
+                      <m:t>c</m:t>
+                    </m:r>
+                  </m:e>
+                  <m:sub>
+                    <m:r>
+                      <m:t>E</m:t>
+                    </m:r>
+                  </m:sub>
+                </m:sSub>
+                <m:r>
+                  <m:t>E</m:t>
+                </m:r>
+              </m:e>
+            </m:mr>
+            <m:mr>
+              <m:e>
+                <m:r>
+                  <m:rPr>
+                    <m:nor/>
+                    <m:sty m:val="p"/>
+                  </m:rPr>
+                  <m:t>Productviely infected cells:</m:t>
+                </m:r>
+                <m:r>
+                  <m:t> </m:t>
+                </m:r>
+                <m:acc>
+                  <m:accPr>
+                    <m:chr m:val="̇"/>
+                  </m:accPr>
+                  <m:e>
+                    <m:r>
+                      <m:t>I</m:t>
+                    </m:r>
+                  </m:e>
+                </m:acc>
+              </m:e>
+              <m:e>
+                <m:r>
+                  <m:rPr>
+                    <m:sty m:val="p"/>
+                  </m:rPr>
+                  <m:t>=</m:t>
+                </m:r>
+                <m:sSub>
+                  <m:e>
+                    <m:r>
+                      <m:t>c</m:t>
+                    </m:r>
+                  </m:e>
+                  <m:sub>
+                    <m:r>
+                      <m:t>E</m:t>
+                    </m:r>
+                  </m:sub>
+                </m:sSub>
+                <m:r>
+                  <m:t>E</m:t>
+                </m:r>
+                <m:r>
+                  <m:rPr>
+                    <m:sty m:val="p"/>
+                  </m:rPr>
+                  <m:t>−</m:t>
+                </m:r>
+                <m:r>
+                  <m:t>k</m:t>
+                </m:r>
+                <m:r>
+                  <m:t>I</m:t>
+                </m:r>
+                <m:r>
+                  <m:t>A</m:t>
+                </m:r>
+              </m:e>
+            </m:mr>
+            <m:mr>
+              <m:e>
+                <m:r>
+                  <m:rPr>
+                    <m:nor/>
+                    <m:sty m:val="p"/>
+                  </m:rPr>
+                  <m:t>Virus:</m:t>
+                </m:r>
+                <m:r>
+                  <m:t> </m:t>
+                </m:r>
+                <m:acc>
+                  <m:accPr>
+                    <m:chr m:val="̇"/>
+                  </m:accPr>
+                  <m:e>
+                    <m:r>
+                      <m:t>V</m:t>
+                    </m:r>
+                  </m:e>
+                </m:acc>
+              </m:e>
+              <m:e>
+                <m:r>
+                  <m:rPr>
+                    <m:sty m:val="p"/>
+                  </m:rPr>
+                  <m:t>=</m:t>
+                </m:r>
+                <m:d>
+                  <m:dPr>
+                    <m:begChr m:val="("/>
+                    <m:sepChr m:val=""/>
+                    <m:endChr m:val=")"/>
+                    <m:grow/>
+                  </m:dPr>
+                  <m:e>
+                    <m:r>
+                      <m:t>1</m:t>
+                    </m:r>
+                    <m:r>
+                      <m:rPr>
+                        <m:sty m:val="p"/>
+                      </m:rPr>
+                      <m:t>−</m:t>
+                    </m:r>
+                    <m:sSub>
+                      <m:e>
+                        <m:r>
+                          <m:t>f</m:t>
+                        </m:r>
+                      </m:e>
+                      <m:sub>
+                        <m:r>
+                          <m:t>V</m:t>
+                        </m:r>
+                      </m:sub>
+                    </m:sSub>
+                  </m:e>
+                </m:d>
+                <m:f>
+                  <m:fPr>
+                    <m:type m:val="bar"/>
+                  </m:fPr>
+                  <m:num>
+                    <m:r>
+                      <m:t>p</m:t>
+                    </m:r>
+                  </m:num>
+                  <m:den>
+                    <m:d>
+                      <m:dPr>
+                        <m:begChr m:val="("/>
+                        <m:sepChr m:val=""/>
+                        <m:endChr m:val=")"/>
+                        <m:grow/>
+                      </m:dPr>
+                      <m:e>
+                        <m:r>
+                          <m:t>1</m:t>
+                        </m:r>
+                        <m:r>
+                          <m:rPr>
+                            <m:sty m:val="p"/>
+                          </m:rPr>
+                          <m:t>+</m:t>
+                        </m:r>
+                        <m:sSub>
+                          <m:e>
+                            <m:r>
+                              <m:t>k</m:t>
+                            </m:r>
+                          </m:e>
+                          <m:sub>
+                            <m:r>
+                              <m:t>F</m:t>
+                            </m:r>
+                          </m:sub>
+                        </m:sSub>
+                        <m:r>
+                          <m:t>F</m:t>
+                        </m:r>
+                      </m:e>
+                    </m:d>
+                  </m:den>
+                </m:f>
+                <m:r>
+                  <m:t>I</m:t>
+                </m:r>
+                <m:r>
+                  <m:rPr>
+                    <m:sty m:val="p"/>
+                  </m:rPr>
+                  <m:t>−</m:t>
+                </m:r>
+                <m:sSub>
+                  <m:e>
+                    <m:r>
+                      <m:t>c</m:t>
+                    </m:r>
+                  </m:e>
+                  <m:sub>
+                    <m:r>
+                      <m:t>V</m:t>
+                    </m:r>
+                  </m:sub>
+                </m:sSub>
+                <m:r>
+                  <m:t>V</m:t>
+                </m:r>
+              </m:e>
+            </m:mr>
+            <m:mr>
+              <m:e>
+                <m:r>
+                  <m:rPr>
+                    <m:nor/>
+                    <m:sty m:val="p"/>
+                  </m:rPr>
+                  <m:t>Innate response:</m:t>
+                </m:r>
+                <m:r>
+                  <m:t> </m:t>
+                </m:r>
+                <m:acc>
+                  <m:accPr>
+                    <m:chr m:val="̇"/>
+                  </m:accPr>
+                  <m:e>
+                    <m:r>
+                      <m:t>F</m:t>
+                    </m:r>
+                  </m:e>
+                </m:acc>
+              </m:e>
+              <m:e>
+                <m:r>
+                  <m:rPr>
+                    <m:sty m:val="p"/>
+                  </m:rPr>
+                  <m:t>=</m:t>
+                </m:r>
+                <m:d>
+                  <m:dPr>
+                    <m:begChr m:val="("/>
+                    <m:sepChr m:val=""/>
+                    <m:endChr m:val=")"/>
+                    <m:grow/>
+                  </m:dPr>
+                  <m:e>
+                    <m:r>
+                      <m:t>1</m:t>
+                    </m:r>
+                    <m:r>
+                      <m:rPr>
+                        <m:sty m:val="p"/>
+                      </m:rPr>
+                      <m:t>−</m:t>
+                    </m:r>
+                    <m:sSub>
+                      <m:e>
+                        <m:r>
+                          <m:t>f</m:t>
+                        </m:r>
+                      </m:e>
+                      <m:sub>
+                        <m:r>
+                          <m:t>F</m:t>
+                        </m:r>
+                      </m:sub>
+                    </m:sSub>
+                  </m:e>
+                </m:d>
+                <m:f>
+                  <m:fPr>
+                    <m:type m:val="bar"/>
+                  </m:fPr>
+                  <m:num>
+                    <m:sSub>
+                      <m:e>
+                        <m:r>
+                          <m:t>g</m:t>
+                        </m:r>
+                      </m:e>
+                      <m:sub>
+                        <m:r>
+                          <m:t>F</m:t>
+                        </m:r>
+                      </m:sub>
+                    </m:sSub>
+                    <m:r>
+                      <m:rPr>
+                        <m:sty m:val="p"/>
+                      </m:rPr>
+                      <m:t>log</m:t>
+                    </m:r>
+                    <m:d>
+                      <m:dPr>
+                        <m:begChr m:val="("/>
+                        <m:sepChr m:val=""/>
+                        <m:endChr m:val=")"/>
+                        <m:grow/>
+                      </m:dPr>
+                      <m:e>
+                        <m:r>
+                          <m:t>V</m:t>
+                        </m:r>
+                      </m:e>
+                    </m:d>
+                  </m:num>
+                  <m:den>
+                    <m:r>
+                      <m:rPr>
+                        <m:sty m:val="p"/>
+                      </m:rPr>
+                      <m:t>log</m:t>
+                    </m:r>
+                    <m:d>
+                      <m:dPr>
+                        <m:begChr m:val="("/>
+                        <m:sepChr m:val=""/>
+                        <m:endChr m:val=")"/>
+                        <m:grow/>
+                      </m:dPr>
+                      <m:e>
+                        <m:r>
+                          <m:t>V</m:t>
+                        </m:r>
+                      </m:e>
+                    </m:d>
+                    <m:r>
+                      <m:rPr>
+                        <m:sty m:val="p"/>
+                      </m:rPr>
+                      <m:t>+</m:t>
+                    </m:r>
+                    <m:sSub>
+                      <m:e>
+                        <m:r>
+                          <m:t>h</m:t>
+                        </m:r>
+                      </m:e>
+                      <m:sub>
+                        <m:r>
+                          <m:t>V</m:t>
+                        </m:r>
+                      </m:sub>
+                    </m:sSub>
+                  </m:den>
+                </m:f>
+                <m:d>
+                  <m:dPr>
+                    <m:begChr m:val="("/>
+                    <m:sepChr m:val=""/>
+                    <m:endChr m:val=")"/>
+                    <m:grow/>
+                  </m:dPr>
+                  <m:e>
+                    <m:sSub>
+                      <m:e>
+                        <m:r>
+                          <m:t>F</m:t>
+                        </m:r>
+                      </m:e>
+                      <m:sub>
+                        <m:r>
+                          <m:t>m</m:t>
+                        </m:r>
+                        <m:r>
+                          <m:t>a</m:t>
+                        </m:r>
+                        <m:r>
+                          <m:t>x</m:t>
+                        </m:r>
+                      </m:sub>
+                    </m:sSub>
+                    <m:r>
+                      <m:rPr>
+                        <m:sty m:val="p"/>
+                      </m:rPr>
+                      <m:t>−</m:t>
+                    </m:r>
+                    <m:r>
+                      <m:t>F</m:t>
+                    </m:r>
+                  </m:e>
+                </m:d>
+                <m:r>
+                  <m:rPr>
+                    <m:sty m:val="p"/>
+                  </m:rPr>
+                  <m:t>−</m:t>
+                </m:r>
+                <m:sSub>
+                  <m:e>
+                    <m:r>
+                      <m:t>c</m:t>
+                    </m:r>
+                  </m:e>
+                  <m:sub>
+                    <m:r>
+                      <m:t>F</m:t>
+                    </m:r>
+                  </m:sub>
+                </m:sSub>
+                <m:r>
+                  <m:t>F</m:t>
+                </m:r>
+              </m:e>
+            </m:mr>
+            <m:mr>
+              <m:e>
+                <m:r>
+                  <m:rPr>
+                    <m:nor/>
+                    <m:sty m:val="p"/>
+                  </m:rPr>
+                  <m:t>Adaptive response:</m:t>
+                </m:r>
+                <m:r>
+                  <m:t> </m:t>
+                </m:r>
+                <m:acc>
+                  <m:accPr>
+                    <m:chr m:val="̇"/>
+                  </m:accPr>
+                  <m:e>
+                    <m:r>
+                      <m:t>A</m:t>
+                    </m:r>
+                  </m:e>
+                </m:acc>
+              </m:e>
+              <m:e>
+                <m:r>
+                  <m:rPr>
+                    <m:sty m:val="p"/>
+                  </m:rPr>
+                  <m:t>=</m:t>
+                </m:r>
+                <m:f>
+                  <m:fPr>
+                    <m:type m:val="bar"/>
+                  </m:fPr>
+                  <m:num>
+                    <m:r>
+                      <m:t>F</m:t>
+                    </m:r>
+                    <m:r>
+                      <m:rPr>
+                        <m:sty m:val="p"/>
+                      </m:rPr>
+                      <m:t>log</m:t>
+                    </m:r>
+                    <m:d>
+                      <m:dPr>
+                        <m:begChr m:val="("/>
+                        <m:sepChr m:val=""/>
+                        <m:endChr m:val=")"/>
+                        <m:grow/>
+                      </m:dPr>
+                      <m:e>
+                        <m:r>
+                          <m:t>V</m:t>
+                        </m:r>
+                      </m:e>
+                    </m:d>
+                  </m:num>
+                  <m:den>
+                    <m:r>
+                      <m:t>F</m:t>
+                    </m:r>
+                    <m:r>
+                      <m:rPr>
+                        <m:sty m:val="p"/>
+                      </m:rPr>
+                      <m:t>log</m:t>
+                    </m:r>
+                    <m:d>
+                      <m:dPr>
+                        <m:begChr m:val="("/>
+                        <m:sepChr m:val=""/>
+                        <m:endChr m:val=")"/>
+                        <m:grow/>
+                      </m:dPr>
+                      <m:e>
+                        <m:r>
+                          <m:t>V</m:t>
+                        </m:r>
+                      </m:e>
+                    </m:d>
+                    <m:r>
+                      <m:rPr>
+                        <m:sty m:val="p"/>
+                      </m:rPr>
+                      <m:t>+</m:t>
+                    </m:r>
+                    <m:sSub>
+                      <m:e>
+                        <m:r>
+                          <m:t>h</m:t>
+                        </m:r>
+                      </m:e>
+                      <m:sub>
+                        <m:r>
+                          <m:t>F</m:t>
+                        </m:r>
+                      </m:sub>
+                    </m:sSub>
+                  </m:den>
+                </m:f>
+                <m:r>
+                  <m:rPr>
+                    <m:sty m:val="p"/>
+                  </m:rPr>
+                  <m:t>+</m:t>
+                </m:r>
+                <m:sSub>
+                  <m:e>
+                    <m:r>
+                      <m:t>g</m:t>
+                    </m:r>
+                  </m:e>
+                  <m:sub>
+                    <m:r>
+                      <m:t>A</m:t>
+                    </m:r>
+                  </m:sub>
+                </m:sSub>
+                <m:r>
+                  <m:t>A</m:t>
+                </m:r>
+              </m:e>
+            </m:mr>
+            <m:mr>
+              <m:e>
+                <m:r>
+                  <m:rPr>
+                    <m:nor/>
+                    <m:sty m:val="p"/>
+                  </m:rPr>
+                  <m:t>Symptoms:</m:t>
+                </m:r>
+                <m:r>
+                  <m:t> </m:t>
+                </m:r>
+                <m:acc>
+                  <m:accPr>
+                    <m:chr m:val="̇"/>
+                  </m:accPr>
+                  <m:e>
+                    <m:r>
+                      <m:t>S</m:t>
+                    </m:r>
+                  </m:e>
+                </m:acc>
+              </m:e>
+              <m:e>
+                <m:r>
+                  <m:rPr>
+                    <m:sty m:val="p"/>
+                  </m:rPr>
+                  <m:t>=</m:t>
+                </m:r>
+                <m:sSub>
+                  <m:e>
+                    <m:r>
+                      <m:t>g</m:t>
+                    </m:r>
+                  </m:e>
+                  <m:sub>
+                    <m:r>
+                      <m:t>S</m:t>
+                    </m:r>
+                  </m:sub>
+                </m:sSub>
+                <m:r>
+                  <m:t>F</m:t>
+                </m:r>
+                <m:r>
+                  <m:rPr>
+                    <m:sty m:val="p"/>
+                  </m:rPr>
+                  <m:t>−</m:t>
+                </m:r>
+                <m:sSub>
+                  <m:e>
+                    <m:r>
+                      <m:t>c</m:t>
+                    </m:r>
+                  </m:e>
+                  <m:sub>
+                    <m:r>
+                      <m:t>S</m:t>
+                    </m:r>
+                  </m:sub>
+                </m:sSub>
+                <m:r>
+                  <m:t>S</m:t>
+                </m:r>
+              </m:e>
+            </m:mr>
+            <m:mr>
+              <m:e/>
+            </m:mr>
+          </m:m>
+          <m:r>
+            <m:t>  </m:t>
+          </m:r>
+          <m:d>
+            <m:dPr>
+              <m:begChr m:val="("/>
+              <m:sepChr m:val=""/>
+              <m:endChr m:val=")"/>
+              <m:grow/>
+            </m:dPr>
+            <m:e>
+              <m:r>
+                <m:t>4</m:t>
+              </m:r>
+            </m:e>
+          </m:d>
+        </m:oMath>
+      </m:oMathPara>
+      <w:bookmarkEnd w:id="30"/>
+    </w:p>
     <w:tbl>
       <w:tblPr>
         <w:tblStyle w:val="Table"/>
@@ -3900,7 +4722,7 @@
       <w:tr>
         <w:tc>
           <w:tcPr/>
-          <w:bookmarkStart w:id="33" w:name="fig-model"/>
+          <w:bookmarkStart w:id="34" w:name="fig-model"/>
           <w:p>
             <w:pPr>
               <w:pStyle w:val="Compact"/>
@@ -3911,18 +4733,18 @@
                 <wp:inline>
                   <wp:extent cx="5334000" cy="3333749"/>
                   <wp:effectExtent b="0" l="0" r="0" t="0"/>
-                  <wp:docPr descr="" title="" id="31" name="Picture"/>
+                  <wp:docPr descr="" title="" id="32" name="Picture"/>
                   <a:graphic>
                     <a:graphicData uri="http://schemas.openxmlformats.org/drawingml/2006/picture">
                       <pic:pic>
                         <pic:nvPicPr>
-                          <pic:cNvPr descr="../../assets/model-diagram.png" id="32" name="Picture"/>
+                          <pic:cNvPr descr="../../assets/model-diagram.png" id="33" name="Picture"/>
                           <pic:cNvPicPr>
                             <a:picLocks noChangeArrowheads="1" noChangeAspect="1"/>
                           </pic:cNvPicPr>
                         </pic:nvPicPr>
                         <pic:blipFill>
-                          <a:blip r:embed="rId30"/>
+                          <a:blip r:embed="rId31"/>
                           <a:stretch>
                             <a:fillRect/>
                           </a:stretch>
@@ -3954,7 +4776,7 @@
               <w:jc w:val="center"/>
             </w:pPr>
             <w:pPr>
-              <w:jc w:val="start"/>
+              <w:jc w:val="left"/>
               <w:spacing w:before="200"/>
               <w:pStyle w:val="ImageCaption"/>
             </w:pPr>
@@ -4323,13 +5145,13 @@
               <w:t xml:space="preserve">.</w:t>
             </w:r>
           </w:p>
-          <w:bookmarkEnd w:id="33"/>
+          <w:bookmarkEnd w:id="34"/>
         </w:tc>
       </w:tr>
     </w:tbl>
-    <w:bookmarkEnd w:id="34"/>
     <w:bookmarkEnd w:id="35"/>
-    <w:bookmarkStart w:id="36" w:name="fitting-procedure"/>
+    <w:bookmarkEnd w:id="36"/>
+    <w:bookmarkStart w:id="37" w:name="fitting-procedure"/>
     <w:p>
       <w:pPr>
         <w:pStyle w:val="Heading2"/>
@@ -4419,10 +5241,42 @@
         <w:t xml:space="preserve">(37)</w:t>
       </w:r>
       <w:r>
-        <w:t xml:space="preserve"> </w:t>
-      </w:r>
-      <w:r>
-        <w:t xml:space="preserve">and the clearance rate of infected cells was set to</w:t>
+        <w:t xml:space="preserve">, the duration of the latent phase for infected cells was set to 6 hours (</w:t>
+      </w:r>
+      <m:oMath>
+        <m:sSub>
+          <m:e>
+            <m:r>
+              <m:t>c</m:t>
+            </m:r>
+          </m:e>
+          <m:sub>
+            <m:r>
+              <m:t>E</m:t>
+            </m:r>
+          </m:sub>
+        </m:sSub>
+        <m:r>
+          <m:rPr>
+            <m:sty m:val="p"/>
+          </m:rPr>
+          <m:t>=</m:t>
+        </m:r>
+        <m:r>
+          <m:t>4</m:t>
+        </m:r>
+      </m:oMath>
+      <w:r>
+        <w:t xml:space="preserve">/day$)</w:t>
+      </w:r>
+      <w:r>
+        <w:t xml:space="preserve"> </w:t>
+      </w:r>
+      <w:r>
+        <w:t xml:space="preserve">(34)</w:t>
+      </w:r>
+      <w:r>
+        <w:t xml:space="preserve">, and the clearance rate of infected cells was set to</w:t>
       </w:r>
       <w:r>
         <w:t xml:space="preserve"> </w:t>
@@ -4468,7 +5322,7 @@
         <w:pStyle w:val="BodyText"/>
       </w:pPr>
       <w:r>
-        <w:t xml:space="preserve">To estimate the remaining parameters, the model predictions for log viral load, innate response, and symptoms were fit to the data for log virus load, IL6 and percent weight loss from the H5N1 mouse study. Since most measurements involved destructive sampling (one mouse per timepoint), and identifiers for specific animals were not recorded, individual level information is unavailable, which precludes hierarchical modeling approaches that make use of individual-level time-series measurements. Instead, a maximum likelihood approach was used to fit the model to the data. The model was simultaneously fit to all three variables across the three treatment conditions (untreated, 10 mg, 100 mg). A normal distribution with additive errors and independent variances for the three fitted quantities was assumed. Since sample size across measured quantities was uneven, and to ensure virus load and IL6 data had comparable impact on the fit, each variable was weighted by the inverse sample size.</w:t>
+        <w:t xml:space="preserve">To estimate the remaining parameters, the model predictions for log viral load, innate response, and symptoms were fit to the data for log virus load, IL6 and percent weight loss from the H5N1 mouse study. Since most measurements involved destructive sampling (one mouse per timepoint), and identifiers for specific animals were not recorded, individual level information is unavailable, which precludes hierarchical modeling approaches that make use of individual-level time-series measurements. Instead, a maximum likelihood approach was used to fit the model to the data. The model was simultaneously fit to all three variables across the three treatment conditions (untreated, 10 mg, 100 mg). A normal distribution with additive errors and independent variances for the three fitted quantities was assumed. Since sample size across measured quantities was uneven, and to ensure virus load and IL6 data had comparable impact on the fit, weighting by the inverse sample size for each variable and treatment condition was implemented.</w:t>
       </w:r>
     </w:p>
     <w:p>
@@ -4505,6 +5359,15 @@
               <m:supHide m:val="on"/>
             </m:naryPr>
             <m:sub>
+              <m:r>
+                <m:t>j</m:t>
+              </m:r>
+              <m:r>
+                <m:rPr>
+                  <m:sty m:val="p"/>
+                </m:rPr>
+                <m:t>,</m:t>
+              </m:r>
               <m:r>
                 <m:t>k</m:t>
               </m:r>
@@ -4533,6 +5396,15 @@
                     </m:e>
                     <m:sub>
                       <m:r>
+                        <m:t>j</m:t>
+                      </m:r>
+                      <m:r>
+                        <m:rPr>
+                          <m:sty m:val="p"/>
+                        </m:rPr>
+                        <m:t>,</m:t>
+                      </m:r>
+                      <m:r>
                         <m:t>k</m:t>
                       </m:r>
                     </m:sub>
@@ -4553,6 +5425,15 @@
             </m:e>
             <m:sub>
               <m:r>
+                <m:t>j</m:t>
+              </m:r>
+              <m:r>
+                <m:rPr>
+                  <m:sty m:val="p"/>
+                </m:rPr>
+                <m:t>,</m:t>
+              </m:r>
+              <m:r>
                 <m:t>k</m:t>
               </m:r>
             </m:sub>
@@ -4565,30 +5446,21 @@
         <w:pStyle w:val="FirstParagraph"/>
       </w:pPr>
       <w:r>
-        <w:t xml:space="preserve">where</w:t>
+        <w:t xml:space="preserve">The indices</w:t>
       </w:r>
       <w:r>
         <w:t xml:space="preserve"> </w:t>
       </w:r>
       <m:oMath>
-        <m:sSub>
-          <m:e>
-            <m:r>
-              <m:t>N</m:t>
-            </m:r>
-          </m:e>
-          <m:sub>
-            <m:r>
-              <m:t>k</m:t>
-            </m:r>
-          </m:sub>
-        </m:sSub>
+        <m:r>
+          <m:t>j</m:t>
+        </m:r>
       </m:oMath>
       <w:r>
         <w:t xml:space="preserve"> </w:t>
       </w:r>
       <w:r>
-        <w:t xml:space="preserve">is the number of data points for variable</w:t>
+        <w:t xml:space="preserve">and</w:t>
       </w:r>
       <w:r>
         <w:t xml:space="preserve"> </w:t>
@@ -4599,7 +5471,44 @@
         </m:r>
       </m:oMath>
       <w:r>
-        <w:t xml:space="preserve">, and</w:t>
+        <w:t xml:space="preserve"> </w:t>
+      </w:r>
+      <w:r>
+        <w:t xml:space="preserve">stand for the 3 different variables (virus load, innate response, symptoms) and the 3 treatment conditions (untreated, 10 mg, 100 mg), respectively.</w:t>
+      </w:r>
+    </w:p>
+    <w:p>
+      <w:pPr>
+        <w:pStyle w:val="BodyText"/>
+      </w:pPr>
+      <m:oMath>
+        <m:sSub>
+          <m:e>
+            <m:r>
+              <m:t>N</m:t>
+            </m:r>
+          </m:e>
+          <m:sub>
+            <m:r>
+              <m:t>j</m:t>
+            </m:r>
+            <m:r>
+              <m:rPr>
+                <m:sty m:val="p"/>
+              </m:rPr>
+              <m:t>,</m:t>
+            </m:r>
+            <m:r>
+              <m:t>k</m:t>
+            </m:r>
+          </m:sub>
+        </m:sSub>
+      </m:oMath>
+      <w:r>
+        <w:t xml:space="preserve"> </w:t>
+      </w:r>
+      <w:r>
+        <w:t xml:space="preserve">is the number of data points for each variable and treatment condition, and</w:t>
       </w:r>
       <w:r>
         <w:t xml:space="preserve"> </w:t>
@@ -4617,6 +5526,15 @@
           </m:e>
           <m:sub>
             <m:r>
+              <m:t>j</m:t>
+            </m:r>
+            <m:r>
+              <m:rPr>
+                <m:sty m:val="p"/>
+              </m:rPr>
+              <m:t>,</m:t>
+            </m:r>
+            <m:r>
               <m:t>k</m:t>
             </m:r>
           </m:sub>
@@ -4626,7 +5544,7 @@
         <w:t xml:space="preserve"> </w:t>
       </w:r>
       <w:r>
-        <w:t xml:space="preserve">is the (non-normalized) negative log-likelihood term for each variable, given by</w:t>
+        <w:t xml:space="preserve">is the negative log-likelihood term for each variable, given by</w:t>
       </w:r>
     </w:p>
     <w:p>
@@ -4650,6 +5568,15 @@
             </m:e>
             <m:sub>
               <m:r>
+                <m:t>j</m:t>
+              </m:r>
+              <m:r>
+                <m:rPr>
+                  <m:sty m:val="p"/>
+                </m:rPr>
+                <m:t>,</m:t>
+              </m:r>
+              <m:r>
                 <m:t>k</m:t>
               </m:r>
             </m:sub>
@@ -4659,6 +5586,9 @@
               <m:sty m:val="p"/>
             </m:rPr>
             <m:t>=</m:t>
+          </m:r>
+          <m:r>
+            <m:t>0.5</m:t>
           </m:r>
           <m:nary>
             <m:naryPr>
@@ -4670,15 +5600,6 @@
             <m:sub>
               <m:r>
                 <m:t>i</m:t>
-              </m:r>
-              <m:r>
-                <m:rPr>
-                  <m:sty m:val="p"/>
-                </m:rPr>
-                <m:t>,</m:t>
-              </m:r>
-              <m:r>
-                <m:t>j</m:t>
               </m:r>
             </m:sub>
             <m:sup>
@@ -4717,7 +5638,7 @@
                         </m:e>
                         <m:sub>
                           <m:r>
-                            <m:t>k</m:t>
+                            <m:t>j</m:t>
                           </m:r>
                         </m:sub>
                         <m:sup>
@@ -4825,7 +5746,7 @@
                                 </m:e>
                                 <m:sub>
                                   <m:r>
-                                    <m:t>k</m:t>
+                                    <m:t>j</m:t>
                                   </m:r>
                                 </m:sub>
                               </m:sSub>
@@ -4866,7 +5787,7 @@
           </m:e>
           <m:sub>
             <m:r>
-              <m:t>k</m:t>
+              <m:t>j</m:t>
             </m:r>
           </m:sub>
           <m:sup>
@@ -4880,7 +5801,7 @@
         <w:t xml:space="preserve"> </w:t>
       </w:r>
       <w:r>
-        <w:t xml:space="preserve">are the variances for each variable,</w:t>
+        <w:t xml:space="preserve">are the variances for each variable, which are assumed to be the same across treatment conditions.</w:t>
       </w:r>
       <w:r>
         <w:t xml:space="preserve"> </w:t>
@@ -4935,7 +5856,7 @@
         <w:t xml:space="preserve"> </w:t>
       </w:r>
       <w:r>
-        <w:t xml:space="preserve">in treatment condition</w:t>
+        <w:t xml:space="preserve">of variable</w:t>
       </w:r>
       <w:r>
         <w:t xml:space="preserve"> </w:t>
@@ -4949,7 +5870,7 @@
         <w:t xml:space="preserve"> </w:t>
       </w:r>
       <w:r>
-        <w:t xml:space="preserve">for variable</w:t>
+        <w:t xml:space="preserve">in treatment condition</w:t>
       </w:r>
       <w:r>
         <w:t xml:space="preserve"> </w:t>
@@ -5047,8 +5968,8 @@
         <w:t xml:space="preserve">. For each sample of the fixed parameters, the model was refit and then used to produce the dose-response predictions shown in the results.</w:t>
       </w:r>
     </w:p>
-    <w:bookmarkEnd w:id="36"/>
-    <w:bookmarkStart w:id="37" w:name="model-implementation"/>
+    <w:bookmarkEnd w:id="37"/>
+    <w:bookmarkStart w:id="38" w:name="model-implementation"/>
     <w:p>
       <w:pPr>
         <w:pStyle w:val="Heading2"/>
@@ -5083,9 +6004,9 @@
         <w:t xml:space="preserve">. The data and model code to reproduce all our findings are available as part of the supplement.</w:t>
       </w:r>
     </w:p>
-    <w:bookmarkEnd w:id="37"/>
     <w:bookmarkEnd w:id="38"/>
-    <w:bookmarkStart w:id="59" w:name="results"/>
+    <w:bookmarkEnd w:id="39"/>
+    <w:bookmarkStart w:id="60" w:name="results"/>
     <w:p>
       <w:pPr>
         <w:pStyle w:val="Heading1"/>
@@ -5094,7 +6015,7 @@
         <w:t xml:space="preserve">Results</w:t>
       </w:r>
     </w:p>
-    <w:bookmarkStart w:id="43" w:name="model-calibration"/>
+    <w:bookmarkStart w:id="44" w:name="model-calibration"/>
     <w:p>
       <w:pPr>
         <w:pStyle w:val="Heading2"/>
@@ -5141,7 +6062,7 @@
       <w:tr>
         <w:tc>
           <w:tcPr/>
-          <w:bookmarkStart w:id="42" w:name="fig-bestfit"/>
+          <w:bookmarkStart w:id="43" w:name="fig-bestfit"/>
           <w:p>
             <w:pPr>
               <w:pStyle w:val="Compact"/>
@@ -5152,18 +6073,18 @@
                 <wp:inline>
                   <wp:extent cx="5334000" cy="3333749"/>
                   <wp:effectExtent b="0" l="0" r="0" t="0"/>
-                  <wp:docPr descr="" title="" id="40" name="Picture"/>
+                  <wp:docPr descr="" title="" id="41" name="Picture"/>
                   <a:graphic>
                     <a:graphicData uri="http://schemas.openxmlformats.org/drawingml/2006/picture">
                       <pic:pic>
                         <pic:nvPicPr>
-                          <pic:cNvPr descr="../../results/figures/bestfit1.png" id="41" name="Picture"/>
+                          <pic:cNvPr descr="../../results/figures/model1-bestfit1.png" id="42" name="Picture"/>
                           <pic:cNvPicPr>
                             <a:picLocks noChangeArrowheads="1" noChangeAspect="1"/>
                           </pic:cNvPicPr>
                         </pic:nvPicPr>
                         <pic:blipFill>
-                          <a:blip r:embed="rId39"/>
+                          <a:blip r:embed="rId40"/>
                           <a:stretch>
                             <a:fillRect/>
                           </a:stretch>
@@ -5195,7 +6116,7 @@
               <w:jc w:val="center"/>
             </w:pPr>
             <w:pPr>
-              <w:jc w:val="start"/>
+              <w:jc w:val="left"/>
               <w:spacing w:before="200"/>
               <w:pStyle w:val="ImageCaption"/>
             </w:pPr>
@@ -5203,12 +6124,12 @@
               <w:t xml:space="preserve">Figure 2: Best fit of model to the data. Circles, triangles and squares show data for the measured quantities (virus load, innate immunity/IL-6, symptoms/weight loss) for untreated, 10mg and 100mg doses, respectively. Solid, dashed and dotted lines show the best fit of the model for the untreated, 10mg and 100mg doses, respectively.</w:t>
             </w:r>
           </w:p>
-          <w:bookmarkEnd w:id="42"/>
+          <w:bookmarkEnd w:id="43"/>
         </w:tc>
       </w:tr>
     </w:tbl>
-    <w:bookmarkEnd w:id="43"/>
-    <w:bookmarkStart w:id="48" w:name="assessing-the-impact-of-dosing-strength"/>
+    <w:bookmarkEnd w:id="44"/>
+    <w:bookmarkStart w:id="49" w:name="assessing-the-impact-of-dosing-strength"/>
     <w:p>
       <w:pPr>
         <w:pStyle w:val="Heading2"/>
@@ -5252,7 +6173,7 @@
       <w:tr>
         <w:tc>
           <w:tcPr/>
-          <w:bookmarkStart w:id="47" w:name="fig-dosepred"/>
+          <w:bookmarkStart w:id="48" w:name="fig-dosepred"/>
           <w:p>
             <w:pPr>
               <w:pStyle w:val="Compact"/>
@@ -5263,18 +6184,18 @@
                 <wp:inline>
                   <wp:extent cx="5334000" cy="1778000"/>
                   <wp:effectExtent b="0" l="0" r="0" t="0"/>
-                  <wp:docPr descr="" title="" id="45" name="Picture"/>
+                  <wp:docPr descr="" title="" id="46" name="Picture"/>
                   <a:graphic>
                     <a:graphicData uri="http://schemas.openxmlformats.org/drawingml/2006/picture">
                       <pic:pic>
                         <pic:nvPicPr>
-                          <pic:cNvPr descr="../../results/figures/dose-response-baseline.png" id="46" name="Picture"/>
+                          <pic:cNvPr descr="../../results/figures/model1-dose-response-baseline.png" id="47" name="Picture"/>
                           <pic:cNvPicPr>
                             <a:picLocks noChangeArrowheads="1" noChangeAspect="1"/>
                           </pic:cNvPicPr>
                         </pic:nvPicPr>
                         <pic:blipFill>
-                          <a:blip r:embed="rId44"/>
+                          <a:blip r:embed="rId45"/>
                           <a:stretch>
                             <a:fillRect/>
                           </a:stretch>
@@ -5306,7 +6227,7 @@
               <w:jc w:val="center"/>
             </w:pPr>
             <w:pPr>
-              <w:jc w:val="start"/>
+              <w:jc w:val="left"/>
               <w:spacing w:before="200"/>
               <w:pStyle w:val="ImageCaption"/>
             </w:pPr>
@@ -5314,12 +6235,12 @@
               <w:t xml:space="preserve">Figure 3: Outcomes for different doses. The left panel shows percent reduction in total log virus load (area under the curve) compared to no treatment. The middle panel shows the same for the innate response (IL 6), the right panel shows reduction in morbidity (weight loss). The vertical lines indicate the doses used in the experiment (10mg/kg and 100mg/kg). A figure with the time-series of all variables for several dose levels is shown in the supplement.</w:t>
             </w:r>
           </w:p>
-          <w:bookmarkEnd w:id="47"/>
+          <w:bookmarkEnd w:id="48"/>
         </w:tc>
       </w:tr>
     </w:tbl>
-    <w:bookmarkEnd w:id="48"/>
-    <w:bookmarkStart w:id="53" w:name="assessing-delayed-dosing-regimens"/>
+    <w:bookmarkEnd w:id="49"/>
+    <w:bookmarkStart w:id="54" w:name="assessing-delayed-dosing-regimens"/>
     <w:p>
       <w:pPr>
         <w:pStyle w:val="Heading2"/>
@@ -5381,7 +6302,7 @@
       <w:tr>
         <w:tc>
           <w:tcPr/>
-          <w:bookmarkStart w:id="52" w:name="fig-dosepred2"/>
+          <w:bookmarkStart w:id="53" w:name="fig-dosepred2"/>
           <w:p>
             <w:pPr>
               <w:pStyle w:val="Compact"/>
@@ -5392,18 +6313,18 @@
                 <wp:inline>
                   <wp:extent cx="5334000" cy="1778000"/>
                   <wp:effectExtent b="0" l="0" r="0" t="0"/>
-                  <wp:docPr descr="" title="" id="50" name="Picture"/>
+                  <wp:docPr descr="" title="" id="51" name="Picture"/>
                   <a:graphic>
                     <a:graphicData uri="http://schemas.openxmlformats.org/drawingml/2006/picture">
                       <pic:pic>
                         <pic:nvPicPr>
-                          <pic:cNvPr descr="../../results/figures/dose-response-txstart.png" id="51" name="Picture"/>
+                          <pic:cNvPr descr="../../results/figures/model1-dose-response-txstart.png" id="52" name="Picture"/>
                           <pic:cNvPicPr>
                             <a:picLocks noChangeArrowheads="1" noChangeAspect="1"/>
                           </pic:cNvPicPr>
                         </pic:nvPicPr>
                         <pic:blipFill>
-                          <a:blip r:embed="rId49"/>
+                          <a:blip r:embed="rId50"/>
                           <a:stretch>
                             <a:fillRect/>
                           </a:stretch>
@@ -5435,7 +6356,7 @@
               <w:jc w:val="center"/>
             </w:pPr>
             <w:pPr>
-              <w:jc w:val="start"/>
+              <w:jc w:val="left"/>
               <w:spacing w:before="200"/>
               <w:pStyle w:val="ImageCaption"/>
             </w:pPr>
@@ -5443,12 +6364,12 @@
               <w:t xml:space="preserve">Figure 4: Outcomes for different treatment start times. Compared with a treatment start on day 1 (baseline), the model predicts that later treatments lead to less reduction in virus load, innate immune responses and symptoms. Figures with the time-series of all variables for several dose levels for both day 2 and day 3 treatment start are shown in the supplement.</w:t>
             </w:r>
           </w:p>
-          <w:bookmarkEnd w:id="52"/>
+          <w:bookmarkEnd w:id="53"/>
         </w:tc>
       </w:tr>
     </w:tbl>
-    <w:bookmarkEnd w:id="53"/>
-    <w:bookmarkStart w:id="58" w:name="assessing-less-frequent-dosing-regimens"/>
+    <w:bookmarkEnd w:id="54"/>
+    <w:bookmarkStart w:id="59" w:name="assessing-less-frequent-dosing-regimens"/>
     <w:p>
       <w:pPr>
         <w:pStyle w:val="Heading2"/>
@@ -5501,7 +6422,7 @@
       <w:tr>
         <w:tc>
           <w:tcPr/>
-          <w:bookmarkStart w:id="57" w:name="fig-dosepred3"/>
+          <w:bookmarkStart w:id="58" w:name="fig-dosepred3"/>
           <w:p>
             <w:pPr>
               <w:pStyle w:val="Compact"/>
@@ -5512,18 +6433,18 @@
                 <wp:inline>
                   <wp:extent cx="5334000" cy="1778000"/>
                   <wp:effectExtent b="0" l="0" r="0" t="0"/>
-                  <wp:docPr descr="" title="" id="55" name="Picture"/>
+                  <wp:docPr descr="" title="" id="56" name="Picture"/>
                   <a:graphic>
                     <a:graphicData uri="http://schemas.openxmlformats.org/drawingml/2006/picture">
                       <pic:pic>
                         <pic:nvPicPr>
-                          <pic:cNvPr descr="../../results/figures/dose-response-txinterval.png" id="56" name="Picture"/>
+                          <pic:cNvPr descr="../../results/figures/model1-dose-response-txinterval.png" id="57" name="Picture"/>
                           <pic:cNvPicPr>
                             <a:picLocks noChangeArrowheads="1" noChangeAspect="1"/>
                           </pic:cNvPicPr>
                         </pic:nvPicPr>
                         <pic:blipFill>
-                          <a:blip r:embed="rId54"/>
+                          <a:blip r:embed="rId55"/>
                           <a:stretch>
                             <a:fillRect/>
                           </a:stretch>
@@ -5555,7 +6476,7 @@
               <w:jc w:val="center"/>
             </w:pPr>
             <w:pPr>
-              <w:jc w:val="start"/>
+              <w:jc w:val="left"/>
               <w:spacing w:before="200"/>
               <w:pStyle w:val="ImageCaption"/>
             </w:pPr>
@@ -5563,13 +6484,13 @@
               <w:t xml:space="preserve">Figure 5: Outcomes for different dosing frequencies. Compared to twice daily dosing, daily dosing leads to some reduction in efficacy, and single dosing shows a pronounced drop in efficacy. Figures with the time-series of all variables for several dose levels for both daily and single dosing are shown in the supplement.</w:t>
             </w:r>
           </w:p>
-          <w:bookmarkEnd w:id="57"/>
+          <w:bookmarkEnd w:id="58"/>
         </w:tc>
       </w:tr>
     </w:tbl>
-    <w:bookmarkEnd w:id="58"/>
     <w:bookmarkEnd w:id="59"/>
-    <w:bookmarkStart w:id="60" w:name="discussion"/>
+    <w:bookmarkEnd w:id="60"/>
+    <w:bookmarkStart w:id="61" w:name="discussion"/>
     <w:p>
       <w:pPr>
         <w:pStyle w:val="Heading1"/>
@@ -5631,8 +6552,8 @@
         <w:t xml:space="preserve">With these limitations in mind, we can cautiously suggest that if the mouse system results end up being transferable to humans, our modeling suggests that early probenecid administration is critical for optimal efficacy, and delays in treatment initiation cannot be fully compensated for by dose escalation. Further, less frequent dosing can lead to some reduction in efficacy, which can be partially offset by increased dosing levels. Third, clinically achievable exposures should translate into meaningful reductions in viral burden and disease severity.</w:t>
       </w:r>
     </w:p>
-    <w:bookmarkEnd w:id="60"/>
-    <w:bookmarkStart w:id="61" w:name="acknowledgements"/>
+    <w:bookmarkEnd w:id="61"/>
+    <w:bookmarkStart w:id="62" w:name="acknowledgements"/>
     <w:p>
       <w:pPr>
         <w:pStyle w:val="Heading1"/>
@@ -5649,8 +6570,8 @@
         <w:t xml:space="preserve">We thank Andrew Woodward for comments on an earlier version of the manuscript that helped improve the model formulation.</w:t>
       </w:r>
     </w:p>
-    <w:bookmarkEnd w:id="61"/>
-    <w:bookmarkStart w:id="149" w:name="references"/>
+    <w:bookmarkEnd w:id="62"/>
+    <w:bookmarkStart w:id="150" w:name="references"/>
     <w:p>
       <w:pPr>
         <w:pStyle w:val="Heading1"/>
@@ -5659,8 +6580,8 @@
         <w:t xml:space="preserve">References</w:t>
       </w:r>
     </w:p>
-    <w:bookmarkStart w:id="148" w:name="refs"/>
-    <w:bookmarkStart w:id="63" w:name="ref-maleki2023"/>
+    <w:bookmarkStart w:id="149" w:name="refs"/>
+    <w:bookmarkStart w:id="64" w:name="ref-maleki2023"/>
     <w:p>
       <w:pPr>
         <w:pStyle w:val="Bibliography"/>
@@ -5680,7 +6601,7 @@
       <w:r>
         <w:t xml:space="preserve"> </w:t>
       </w:r>
-      <w:hyperlink r:id="rId62">
+      <w:hyperlink r:id="rId63">
         <w:r>
           <w:rPr>
             <w:rStyle w:val="Hyperlink"/>
@@ -5804,8 +6725,8 @@
         <w:t xml:space="preserve"> </w:t>
       </w:r>
     </w:p>
-    <w:bookmarkEnd w:id="63"/>
-    <w:bookmarkStart w:id="65" w:name="ref-bonomini2025"/>
+    <w:bookmarkEnd w:id="64"/>
+    <w:bookmarkStart w:id="66" w:name="ref-bonomini2025"/>
     <w:p>
       <w:pPr>
         <w:pStyle w:val="Bibliography"/>
@@ -5825,7 +6746,7 @@
       <w:r>
         <w:t xml:space="preserve"> </w:t>
       </w:r>
-      <w:hyperlink r:id="rId64">
+      <w:hyperlink r:id="rId65">
         <w:r>
           <w:rPr>
             <w:rStyle w:val="Hyperlink"/>
@@ -5853,8 +6774,8 @@
         <w:t xml:space="preserve"> </w:t>
       </w:r>
     </w:p>
-    <w:bookmarkEnd w:id="65"/>
-    <w:bookmarkStart w:id="67" w:name="ref-hussain2025"/>
+    <w:bookmarkEnd w:id="66"/>
+    <w:bookmarkStart w:id="68" w:name="ref-hussain2025"/>
     <w:p>
       <w:pPr>
         <w:pStyle w:val="Bibliography"/>
@@ -5874,7 +6795,7 @@
       <w:r>
         <w:t xml:space="preserve"> </w:t>
       </w:r>
-      <w:hyperlink r:id="rId66">
+      <w:hyperlink r:id="rId67">
         <w:r>
           <w:rPr>
             <w:rStyle w:val="Hyperlink"/>
@@ -5902,8 +6823,8 @@
         <w:t xml:space="preserve"> </w:t>
       </w:r>
     </w:p>
-    <w:bookmarkEnd w:id="67"/>
-    <w:bookmarkStart w:id="69" w:name="ref-brown2022"/>
+    <w:bookmarkEnd w:id="68"/>
+    <w:bookmarkStart w:id="70" w:name="ref-brown2022"/>
     <w:p>
       <w:pPr>
         <w:pStyle w:val="Bibliography"/>
@@ -5923,7 +6844,7 @@
       <w:r>
         <w:t xml:space="preserve"> </w:t>
       </w:r>
-      <w:hyperlink r:id="rId68">
+      <w:hyperlink r:id="rId69">
         <w:r>
           <w:rPr>
             <w:rStyle w:val="Hyperlink"/>
@@ -5951,8 +6872,8 @@
         <w:t xml:space="preserve"> </w:t>
       </w:r>
     </w:p>
-    <w:bookmarkEnd w:id="69"/>
-    <w:bookmarkStart w:id="71" w:name="ref-saranraj2025"/>
+    <w:bookmarkEnd w:id="70"/>
+    <w:bookmarkStart w:id="72" w:name="ref-saranraj2025"/>
     <w:p>
       <w:pPr>
         <w:pStyle w:val="Bibliography"/>
@@ -5972,7 +6893,7 @@
       <w:r>
         <w:t xml:space="preserve"> </w:t>
       </w:r>
-      <w:hyperlink r:id="rId70">
+      <w:hyperlink r:id="rId71">
         <w:r>
           <w:rPr>
             <w:rStyle w:val="Hyperlink"/>
@@ -6024,8 +6945,8 @@
         <w:t xml:space="preserve"> </w:t>
       </w:r>
     </w:p>
-    <w:bookmarkEnd w:id="71"/>
-    <w:bookmarkStart w:id="73" w:name="ref-tripp2022"/>
+    <w:bookmarkEnd w:id="72"/>
+    <w:bookmarkStart w:id="74" w:name="ref-tripp2022"/>
     <w:p>
       <w:pPr>
         <w:pStyle w:val="Bibliography"/>
@@ -6045,7 +6966,7 @@
       <w:r>
         <w:t xml:space="preserve"> </w:t>
       </w:r>
-      <w:hyperlink r:id="rId72">
+      <w:hyperlink r:id="rId73">
         <w:r>
           <w:rPr>
             <w:rStyle w:val="Hyperlink"/>
@@ -6181,8 +7102,8 @@
         <w:t xml:space="preserve"> </w:t>
       </w:r>
     </w:p>
-    <w:bookmarkEnd w:id="73"/>
-    <w:bookmarkStart w:id="75" w:name="ref-hong2025"/>
+    <w:bookmarkEnd w:id="74"/>
+    <w:bookmarkStart w:id="76" w:name="ref-hong2025"/>
     <w:p>
       <w:pPr>
         <w:pStyle w:val="Bibliography"/>
@@ -6202,7 +7123,7 @@
       <w:r>
         <w:t xml:space="preserve"> </w:t>
       </w:r>
-      <w:hyperlink r:id="rId74">
+      <w:hyperlink r:id="rId75">
         <w:r>
           <w:rPr>
             <w:rStyle w:val="Hyperlink"/>
@@ -6278,8 +7199,8 @@
         <w:t xml:space="preserve"> </w:t>
       </w:r>
     </w:p>
-    <w:bookmarkEnd w:id="75"/>
-    <w:bookmarkStart w:id="77" w:name="ref-martin2023"/>
+    <w:bookmarkEnd w:id="76"/>
+    <w:bookmarkStart w:id="78" w:name="ref-martin2023"/>
     <w:p>
       <w:pPr>
         <w:pStyle w:val="Bibliography"/>
@@ -6299,7 +7220,7 @@
       <w:r>
         <w:t xml:space="preserve"> </w:t>
       </w:r>
-      <w:hyperlink r:id="rId76">
+      <w:hyperlink r:id="rId77">
         <w:r>
           <w:rPr>
             <w:rStyle w:val="Hyperlink"/>
@@ -6387,8 +7308,8 @@
         <w:t xml:space="preserve"> </w:t>
       </w:r>
     </w:p>
-    <w:bookmarkEnd w:id="77"/>
-    <w:bookmarkStart w:id="79" w:name="ref-cunningham1981"/>
+    <w:bookmarkEnd w:id="78"/>
+    <w:bookmarkStart w:id="80" w:name="ref-cunningham1981"/>
     <w:p>
       <w:pPr>
         <w:pStyle w:val="Bibliography"/>
@@ -6408,7 +7329,7 @@
       <w:r>
         <w:t xml:space="preserve"> </w:t>
       </w:r>
-      <w:hyperlink r:id="rId78">
+      <w:hyperlink r:id="rId79">
         <w:r>
           <w:rPr>
             <w:rStyle w:val="Hyperlink"/>
@@ -6475,8 +7396,8 @@
         <w:t xml:space="preserve"> </w:t>
       </w:r>
     </w:p>
-    <w:bookmarkEnd w:id="79"/>
-    <w:bookmarkStart w:id="81" w:name="ref-murray2023"/>
+    <w:bookmarkEnd w:id="80"/>
+    <w:bookmarkStart w:id="82" w:name="ref-murray2023"/>
     <w:p>
       <w:pPr>
         <w:pStyle w:val="Bibliography"/>
@@ -6496,7 +7417,7 @@
       <w:r>
         <w:t xml:space="preserve"> </w:t>
       </w:r>
-      <w:hyperlink r:id="rId80">
+      <w:hyperlink r:id="rId81">
         <w:r>
           <w:rPr>
             <w:rStyle w:val="Hyperlink"/>
@@ -6608,8 +7529,8 @@
         <w:t xml:space="preserve"> </w:t>
       </w:r>
     </w:p>
-    <w:bookmarkEnd w:id="81"/>
-    <w:bookmarkStart w:id="83" w:name="ref-murray2024"/>
+    <w:bookmarkEnd w:id="82"/>
+    <w:bookmarkStart w:id="84" w:name="ref-murray2024"/>
     <w:p>
       <w:pPr>
         <w:pStyle w:val="Bibliography"/>
@@ -6629,7 +7550,7 @@
       <w:r>
         <w:t xml:space="preserve"> </w:t>
       </w:r>
-      <w:hyperlink r:id="rId82">
+      <w:hyperlink r:id="rId83">
         <w:r>
           <w:rPr>
             <w:rStyle w:val="Hyperlink"/>
@@ -6753,8 +7674,8 @@
         <w:t xml:space="preserve"> </w:t>
       </w:r>
     </w:p>
-    <w:bookmarkEnd w:id="83"/>
-    <w:bookmarkStart w:id="85" w:name="ref-emanuelsson1987"/>
+    <w:bookmarkEnd w:id="84"/>
+    <w:bookmarkStart w:id="86" w:name="ref-emanuelsson1987"/>
     <w:p>
       <w:pPr>
         <w:pStyle w:val="Bibliography"/>
@@ -6774,7 +7695,7 @@
       <w:r>
         <w:t xml:space="preserve"> </w:t>
       </w:r>
-      <w:hyperlink r:id="rId84">
+      <w:hyperlink r:id="rId85">
         <w:r>
           <w:rPr>
             <w:rStyle w:val="Hyperlink"/>
@@ -6802,8 +7723,8 @@
         <w:t xml:space="preserve"> </w:t>
       </w:r>
     </w:p>
-    <w:bookmarkEnd w:id="85"/>
-    <w:bookmarkStart w:id="87" w:name="ref-emanuelsson1988"/>
+    <w:bookmarkEnd w:id="86"/>
+    <w:bookmarkStart w:id="88" w:name="ref-emanuelsson1988"/>
     <w:p>
       <w:pPr>
         <w:pStyle w:val="Bibliography"/>
@@ -6823,7 +7744,7 @@
       <w:r>
         <w:t xml:space="preserve"> </w:t>
       </w:r>
-      <w:hyperlink r:id="rId86">
+      <w:hyperlink r:id="rId87">
         <w:r>
           <w:rPr>
             <w:rStyle w:val="Hyperlink"/>
@@ -6851,8 +7772,8 @@
         <w:t xml:space="preserve"> </w:t>
       </w:r>
     </w:p>
-    <w:bookmarkEnd w:id="87"/>
-    <w:bookmarkStart w:id="89" w:name="ref-murray2021"/>
+    <w:bookmarkEnd w:id="88"/>
+    <w:bookmarkStart w:id="90" w:name="ref-murray2021"/>
     <w:p>
       <w:pPr>
         <w:pStyle w:val="Bibliography"/>
@@ -6872,7 +7793,7 @@
       <w:r>
         <w:t xml:space="preserve"> </w:t>
       </w:r>
-      <w:hyperlink r:id="rId88">
+      <w:hyperlink r:id="rId89">
         <w:r>
           <w:rPr>
             <w:rStyle w:val="Hyperlink"/>
@@ -6924,8 +7845,8 @@
         <w:t xml:space="preserve"> </w:t>
       </w:r>
     </w:p>
-    <w:bookmarkEnd w:id="89"/>
-    <w:bookmarkStart w:id="91" w:name="ref-chiou2000"/>
+    <w:bookmarkEnd w:id="90"/>
+    <w:bookmarkStart w:id="92" w:name="ref-chiou2000"/>
     <w:p>
       <w:pPr>
         <w:pStyle w:val="Bibliography"/>
@@ -6945,7 +7866,7 @@
       <w:r>
         <w:t xml:space="preserve"> </w:t>
       </w:r>
-      <w:hyperlink r:id="rId90">
+      <w:hyperlink r:id="rId91">
         <w:r>
           <w:rPr>
             <w:rStyle w:val="Hyperlink"/>
@@ -6973,8 +7894,8 @@
         <w:t xml:space="preserve"> </w:t>
       </w:r>
     </w:p>
-    <w:bookmarkEnd w:id="91"/>
-    <w:bookmarkStart w:id="92" w:name="ref-pubchem"/>
+    <w:bookmarkEnd w:id="92"/>
+    <w:bookmarkStart w:id="93" w:name="ref-pubchem"/>
     <w:p>
       <w:pPr>
         <w:pStyle w:val="Bibliography"/>
@@ -6995,8 +7916,8 @@
         <w:t xml:space="preserve"> </w:t>
       </w:r>
     </w:p>
-    <w:bookmarkEnd w:id="92"/>
-    <w:bookmarkStart w:id="94" w:name="ref-ings1990"/>
+    <w:bookmarkEnd w:id="93"/>
+    <w:bookmarkStart w:id="95" w:name="ref-ings1990"/>
     <w:p>
       <w:pPr>
         <w:pStyle w:val="Bibliography"/>
@@ -7016,7 +7937,7 @@
       <w:r>
         <w:t xml:space="preserve"> </w:t>
       </w:r>
-      <w:hyperlink r:id="rId93">
+      <w:hyperlink r:id="rId94">
         <w:r>
           <w:rPr>
             <w:rStyle w:val="Hyperlink"/>
@@ -7044,8 +7965,8 @@
         <w:t xml:space="preserve"> </w:t>
       </w:r>
     </w:p>
-    <w:bookmarkEnd w:id="94"/>
-    <w:bookmarkStart w:id="96" w:name="ref-kaul2021"/>
+    <w:bookmarkEnd w:id="95"/>
+    <w:bookmarkStart w:id="97" w:name="ref-kaul2021"/>
     <w:p>
       <w:pPr>
         <w:pStyle w:val="Bibliography"/>
@@ -7065,7 +7986,7 @@
       <w:r>
         <w:t xml:space="preserve"> </w:t>
       </w:r>
-      <w:hyperlink r:id="rId95">
+      <w:hyperlink r:id="rId96">
         <w:r>
           <w:rPr>
             <w:rStyle w:val="Hyperlink"/>
@@ -7093,8 +8014,8 @@
         <w:t xml:space="preserve"> </w:t>
       </w:r>
     </w:p>
-    <w:bookmarkEnd w:id="96"/>
-    <w:bookmarkStart w:id="98" w:name="ref-vanvalkengoed2025"/>
+    <w:bookmarkEnd w:id="97"/>
+    <w:bookmarkStart w:id="99" w:name="ref-vanvalkengoed2025"/>
     <w:p>
       <w:pPr>
         <w:pStyle w:val="Bibliography"/>
@@ -7114,7 +8035,7 @@
       <w:r>
         <w:t xml:space="preserve"> </w:t>
       </w:r>
-      <w:hyperlink r:id="rId97">
+      <w:hyperlink r:id="rId98">
         <w:r>
           <w:rPr>
             <w:rStyle w:val="Hyperlink"/>
@@ -7280,8 +8201,8 @@
         <w:t xml:space="preserve"> </w:t>
       </w:r>
     </w:p>
-    <w:bookmarkEnd w:id="98"/>
-    <w:bookmarkStart w:id="100" w:name="ref-white2005"/>
+    <w:bookmarkEnd w:id="99"/>
+    <w:bookmarkStart w:id="101" w:name="ref-white2005"/>
     <w:p>
       <w:pPr>
         <w:pStyle w:val="Bibliography"/>
@@ -7301,7 +8222,7 @@
       <w:r>
         <w:t xml:space="preserve"> </w:t>
       </w:r>
-      <w:hyperlink r:id="rId99">
+      <w:hyperlink r:id="rId100">
         <w:r>
           <w:rPr>
             <w:rStyle w:val="Hyperlink"/>
@@ -7329,8 +8250,8 @@
         <w:t xml:space="preserve"> </w:t>
       </w:r>
     </w:p>
-    <w:bookmarkEnd w:id="100"/>
-    <w:bookmarkStart w:id="102" w:name="ref-jain2025"/>
+    <w:bookmarkEnd w:id="101"/>
+    <w:bookmarkStart w:id="103" w:name="ref-jain2025"/>
     <w:p>
       <w:pPr>
         <w:pStyle w:val="Bibliography"/>
@@ -7350,7 +8271,7 @@
       <w:r>
         <w:t xml:space="preserve"> </w:t>
       </w:r>
-      <w:hyperlink r:id="rId101">
+      <w:hyperlink r:id="rId102">
         <w:r>
           <w:rPr>
             <w:rStyle w:val="Hyperlink"/>
@@ -7387,8 +8308,8 @@
         <w:t xml:space="preserve">. Treasure Island (FL): StatPearls Publishing; 2025</w:t>
       </w:r>
     </w:p>
-    <w:bookmarkEnd w:id="102"/>
-    <w:bookmarkStart w:id="104" w:name="ref-janssen2002"/>
+    <w:bookmarkEnd w:id="103"/>
+    <w:bookmarkStart w:id="105" w:name="ref-janssen2002"/>
     <w:p>
       <w:pPr>
         <w:pStyle w:val="Bibliography"/>
@@ -7408,7 +8329,7 @@
       <w:r>
         <w:t xml:space="preserve"> </w:t>
       </w:r>
-      <w:hyperlink r:id="rId103">
+      <w:hyperlink r:id="rId104">
         <w:r>
           <w:rPr>
             <w:rStyle w:val="Hyperlink"/>
@@ -7436,8 +8357,8 @@
         <w:t xml:space="preserve"> </w:t>
       </w:r>
     </w:p>
-    <w:bookmarkEnd w:id="104"/>
-    <w:bookmarkStart w:id="106" w:name="ref-tournoux2011"/>
+    <w:bookmarkEnd w:id="105"/>
+    <w:bookmarkStart w:id="107" w:name="ref-tournoux2011"/>
     <w:p>
       <w:pPr>
         <w:pStyle w:val="Bibliography"/>
@@ -7457,7 +8378,7 @@
       <w:r>
         <w:t xml:space="preserve"> </w:t>
       </w:r>
-      <w:hyperlink r:id="rId105">
+      <w:hyperlink r:id="rId106">
         <w:r>
           <w:rPr>
             <w:rStyle w:val="Hyperlink"/>
@@ -7545,8 +8466,8 @@
         <w:t xml:space="preserve"> </w:t>
       </w:r>
     </w:p>
-    <w:bookmarkEnd w:id="106"/>
-    <w:bookmarkStart w:id="108" w:name="ref-kreissl2006"/>
+    <w:bookmarkEnd w:id="107"/>
+    <w:bookmarkStart w:id="109" w:name="ref-kreissl2006"/>
     <w:p>
       <w:pPr>
         <w:pStyle w:val="Bibliography"/>
@@ -7566,7 +8487,7 @@
       <w:r>
         <w:t xml:space="preserve"> </w:t>
       </w:r>
-      <w:hyperlink r:id="rId107">
+      <w:hyperlink r:id="rId108">
         <w:r>
           <w:rPr>
             <w:rStyle w:val="Hyperlink"/>
@@ -7678,8 +8599,8 @@
         <w:t xml:space="preserve"> </w:t>
       </w:r>
     </w:p>
-    <w:bookmarkEnd w:id="108"/>
-    <w:bookmarkStart w:id="110" w:name="ref-knust2009"/>
+    <w:bookmarkEnd w:id="109"/>
+    <w:bookmarkStart w:id="111" w:name="ref-knust2009"/>
     <w:p>
       <w:pPr>
         <w:pStyle w:val="Bibliography"/>
@@ -7699,7 +8620,7 @@
       <w:r>
         <w:t xml:space="preserve"> </w:t>
       </w:r>
-      <w:hyperlink r:id="rId109">
+      <w:hyperlink r:id="rId110">
         <w:r>
           <w:rPr>
             <w:rStyle w:val="Hyperlink"/>
@@ -7859,8 +8780,8 @@
         <w:t xml:space="preserve"> </w:t>
       </w:r>
     </w:p>
-    <w:bookmarkEnd w:id="110"/>
-    <w:bookmarkStart w:id="112" w:name="ref-suresh2021"/>
+    <w:bookmarkEnd w:id="111"/>
+    <w:bookmarkStart w:id="113" w:name="ref-suresh2021"/>
     <w:p>
       <w:pPr>
         <w:pStyle w:val="Bibliography"/>
@@ -7880,7 +8801,7 @@
       <w:r>
         <w:t xml:space="preserve"> </w:t>
       </w:r>
-      <w:hyperlink r:id="rId111">
+      <w:hyperlink r:id="rId112">
         <w:r>
           <w:rPr>
             <w:rStyle w:val="Hyperlink"/>
@@ -7968,8 +8889,8 @@
         <w:t xml:space="preserve"> </w:t>
       </w:r>
     </w:p>
-    <w:bookmarkEnd w:id="112"/>
-    <w:bookmarkStart w:id="114" w:name="ref-goutelle2008"/>
+    <w:bookmarkEnd w:id="113"/>
+    <w:bookmarkStart w:id="115" w:name="ref-goutelle2008"/>
     <w:p>
       <w:pPr>
         <w:pStyle w:val="Bibliography"/>
@@ -7989,7 +8910,7 @@
       <w:r>
         <w:t xml:space="preserve"> </w:t>
       </w:r>
-      <w:hyperlink r:id="rId113">
+      <w:hyperlink r:id="rId114">
         <w:r>
           <w:rPr>
             <w:rStyle w:val="Hyperlink"/>
@@ -8041,8 +8962,8 @@
         <w:t xml:space="preserve"> </w:t>
       </w:r>
     </w:p>
-    <w:bookmarkEnd w:id="114"/>
-    <w:bookmarkStart w:id="116" w:name="ref-ellmerer2000"/>
+    <w:bookmarkEnd w:id="115"/>
+    <w:bookmarkStart w:id="117" w:name="ref-ellmerer2000"/>
     <w:p>
       <w:pPr>
         <w:pStyle w:val="Bibliography"/>
@@ -8062,7 +8983,7 @@
       <w:r>
         <w:t xml:space="preserve"> </w:t>
       </w:r>
-      <w:hyperlink r:id="rId115">
+      <w:hyperlink r:id="rId116">
         <w:r>
           <w:rPr>
             <w:rStyle w:val="Hyperlink"/>
@@ -8090,8 +9011,8 @@
         <w:t xml:space="preserve"> </w:t>
       </w:r>
     </w:p>
-    <w:bookmarkEnd w:id="116"/>
-    <w:bookmarkStart w:id="118" w:name="ref-handel2010"/>
+    <w:bookmarkEnd w:id="117"/>
+    <w:bookmarkStart w:id="119" w:name="ref-handel2010"/>
     <w:p>
       <w:pPr>
         <w:pStyle w:val="Bibliography"/>
@@ -8111,7 +9032,7 @@
       <w:r>
         <w:t xml:space="preserve"> </w:t>
       </w:r>
-      <w:hyperlink r:id="rId117">
+      <w:hyperlink r:id="rId118">
         <w:r>
           <w:rPr>
             <w:rStyle w:val="Hyperlink"/>
@@ -8160,8 +9081,8 @@
         <w:t xml:space="preserve"> </w:t>
       </w:r>
     </w:p>
-    <w:bookmarkEnd w:id="118"/>
-    <w:bookmarkStart w:id="120" w:name="ref-handel2018"/>
+    <w:bookmarkEnd w:id="119"/>
+    <w:bookmarkStart w:id="121" w:name="ref-handel2018"/>
     <w:p>
       <w:pPr>
         <w:pStyle w:val="Bibliography"/>
@@ -8181,7 +9102,7 @@
       <w:r>
         <w:t xml:space="preserve"> </w:t>
       </w:r>
-      <w:hyperlink r:id="rId119">
+      <w:hyperlink r:id="rId120">
         <w:r>
           <w:rPr>
             <w:rStyle w:val="Hyperlink"/>
@@ -8209,8 +9130,8 @@
         <w:t xml:space="preserve"> </w:t>
       </w:r>
     </w:p>
-    <w:bookmarkEnd w:id="120"/>
-    <w:bookmarkStart w:id="122" w:name="ref-canini14a"/>
+    <w:bookmarkEnd w:id="121"/>
+    <w:bookmarkStart w:id="123" w:name="ref-canini14a"/>
     <w:p>
       <w:pPr>
         <w:pStyle w:val="Bibliography"/>
@@ -8230,7 +9151,7 @@
       <w:r>
         <w:t xml:space="preserve"> </w:t>
       </w:r>
-      <w:hyperlink r:id="rId121">
+      <w:hyperlink r:id="rId122">
         <w:r>
           <w:rPr>
             <w:rStyle w:val="Hyperlink"/>
@@ -8279,8 +9200,8 @@
         <w:t xml:space="preserve"> </w:t>
       </w:r>
     </w:p>
-    <w:bookmarkEnd w:id="122"/>
-    <w:bookmarkStart w:id="124" w:name="ref-dobrovolny13"/>
+    <w:bookmarkEnd w:id="123"/>
+    <w:bookmarkStart w:id="125" w:name="ref-dobrovolny13"/>
     <w:p>
       <w:pPr>
         <w:pStyle w:val="Bibliography"/>
@@ -8300,7 +9221,7 @@
       <w:r>
         <w:t xml:space="preserve"> </w:t>
       </w:r>
-      <w:hyperlink r:id="rId123">
+      <w:hyperlink r:id="rId124">
         <w:r>
           <w:rPr>
             <w:rStyle w:val="Hyperlink"/>
@@ -8388,8 +9309,8 @@
         <w:t xml:space="preserve"> </w:t>
       </w:r>
     </w:p>
-    <w:bookmarkEnd w:id="124"/>
-    <w:bookmarkStart w:id="126" w:name="ref-handel2018b"/>
+    <w:bookmarkEnd w:id="125"/>
+    <w:bookmarkStart w:id="127" w:name="ref-handel2018b"/>
     <w:p>
       <w:pPr>
         <w:pStyle w:val="Bibliography"/>
@@ -8409,7 +9330,7 @@
       <w:r>
         <w:t xml:space="preserve"> </w:t>
       </w:r>
-      <w:hyperlink r:id="rId125">
+      <w:hyperlink r:id="rId126">
         <w:r>
           <w:rPr>
             <w:rStyle w:val="Hyperlink"/>
@@ -8461,8 +9382,8 @@
         <w:t xml:space="preserve"> </w:t>
       </w:r>
     </w:p>
-    <w:bookmarkEnd w:id="126"/>
-    <w:bookmarkStart w:id="128" w:name="ref-beauchemin11"/>
+    <w:bookmarkEnd w:id="127"/>
+    <w:bookmarkStart w:id="129" w:name="ref-beauchemin11"/>
     <w:p>
       <w:pPr>
         <w:pStyle w:val="Bibliography"/>
@@ -8507,7 +9428,7 @@
       <w:r>
         <w:t xml:space="preserve">[electronic article]. 2011;11 Suppl 1:S7. (</w:t>
       </w:r>
-      <w:hyperlink r:id="rId127">
+      <w:hyperlink r:id="rId128">
         <w:r>
           <w:rPr>
             <w:rStyle w:val="Hyperlink"/>
@@ -8519,8 +9440,8 @@
         <w:t xml:space="preserve">). (Accessed September 21, 2011)</w:t>
       </w:r>
     </w:p>
-    <w:bookmarkEnd w:id="128"/>
-    <w:bookmarkStart w:id="130" w:name="ref-kamal15"/>
+    <w:bookmarkEnd w:id="129"/>
+    <w:bookmarkStart w:id="131" w:name="ref-kamal15"/>
     <w:p>
       <w:pPr>
         <w:pStyle w:val="Bibliography"/>
@@ -8540,7 +9461,7 @@
       <w:r>
         <w:t xml:space="preserve"> </w:t>
       </w:r>
-      <w:hyperlink r:id="rId129">
+      <w:hyperlink r:id="rId130">
         <w:r>
           <w:rPr>
             <w:rStyle w:val="Hyperlink"/>
@@ -8565,8 +9486,8 @@
         <w:t xml:space="preserve"> </w:t>
       </w:r>
     </w:p>
-    <w:bookmarkEnd w:id="130"/>
-    <w:bookmarkStart w:id="132" w:name="ref-kuribayashi2018"/>
+    <w:bookmarkEnd w:id="131"/>
+    <w:bookmarkStart w:id="133" w:name="ref-kuribayashi2018"/>
     <w:p>
       <w:pPr>
         <w:pStyle w:val="Bibliography"/>
@@ -8586,7 +9507,7 @@
       <w:r>
         <w:t xml:space="preserve"> </w:t>
       </w:r>
-      <w:hyperlink r:id="rId131">
+      <w:hyperlink r:id="rId132">
         <w:r>
           <w:rPr>
             <w:rStyle w:val="Hyperlink"/>
@@ -8614,8 +9535,8 @@
         <w:t xml:space="preserve"> </w:t>
       </w:r>
     </w:p>
-    <w:bookmarkEnd w:id="132"/>
-    <w:bookmarkStart w:id="134" w:name="ref-lewis2021"/>
+    <w:bookmarkEnd w:id="133"/>
+    <w:bookmarkStart w:id="135" w:name="ref-lewis2021"/>
     <w:p>
       <w:pPr>
         <w:pStyle w:val="Bibliography"/>
@@ -8635,7 +9556,7 @@
       <w:r>
         <w:t xml:space="preserve"> </w:t>
       </w:r>
-      <w:hyperlink r:id="rId133">
+      <w:hyperlink r:id="rId134">
         <w:r>
           <w:rPr>
             <w:rStyle w:val="Hyperlink"/>
@@ -8753,8 +9674,8 @@
         <w:t xml:space="preserve"> </w:t>
       </w:r>
     </w:p>
-    <w:bookmarkEnd w:id="134"/>
-    <w:bookmarkStart w:id="136" w:name="ref-smith11"/>
+    <w:bookmarkEnd w:id="135"/>
+    <w:bookmarkStart w:id="137" w:name="ref-smith11"/>
     <w:p>
       <w:pPr>
         <w:pStyle w:val="Bibliography"/>
@@ -8774,7 +9695,7 @@
       <w:r>
         <w:t xml:space="preserve"> </w:t>
       </w:r>
-      <w:hyperlink r:id="rId135">
+      <w:hyperlink r:id="rId136">
         <w:r>
           <w:rPr>
             <w:rStyle w:val="Hyperlink"/>
@@ -8823,8 +9744,8 @@
         <w:t xml:space="preserve"> </w:t>
       </w:r>
     </w:p>
-    <w:bookmarkEnd w:id="136"/>
-    <w:bookmarkStart w:id="138" w:name="ref-soetaert10"/>
+    <w:bookmarkEnd w:id="137"/>
+    <w:bookmarkStart w:id="139" w:name="ref-soetaert10"/>
     <w:p>
       <w:pPr>
         <w:pStyle w:val="Bibliography"/>
@@ -8844,7 +9765,7 @@
       <w:r>
         <w:t xml:space="preserve"> </w:t>
       </w:r>
-      <w:hyperlink r:id="rId137">
+      <w:hyperlink r:id="rId138">
         <w:r>
           <w:rPr>
             <w:rStyle w:val="Hyperlink"/>
@@ -8926,8 +9847,8 @@
         <w:t xml:space="preserve"> </w:t>
       </w:r>
     </w:p>
-    <w:bookmarkEnd w:id="138"/>
-    <w:bookmarkStart w:id="139" w:name="ref-johnson2008"/>
+    <w:bookmarkEnd w:id="139"/>
+    <w:bookmarkStart w:id="140" w:name="ref-johnson2008"/>
     <w:p>
       <w:pPr>
         <w:pStyle w:val="Bibliography"/>
@@ -8960,8 +9881,8 @@
         <w:t xml:space="preserve"> </w:t>
       </w:r>
     </w:p>
-    <w:bookmarkEnd w:id="139"/>
-    <w:bookmarkStart w:id="141" w:name="ref-hayden96"/>
+    <w:bookmarkEnd w:id="140"/>
+    <w:bookmarkStart w:id="142" w:name="ref-hayden96"/>
     <w:p>
       <w:pPr>
         <w:pStyle w:val="Bibliography"/>
@@ -8981,7 +9902,7 @@
       <w:r>
         <w:t xml:space="preserve"> </w:t>
       </w:r>
-      <w:hyperlink r:id="rId140">
+      <w:hyperlink r:id="rId141">
         <w:r>
           <w:rPr>
             <w:rStyle w:val="Hyperlink"/>
@@ -9069,8 +9990,8 @@
         <w:t xml:space="preserve"> </w:t>
       </w:r>
     </w:p>
-    <w:bookmarkEnd w:id="141"/>
-    <w:bookmarkStart w:id="143" w:name="ref-swierczynska2022"/>
+    <w:bookmarkEnd w:id="142"/>
+    <w:bookmarkStart w:id="144" w:name="ref-swierczynska2022"/>
     <w:p>
       <w:pPr>
         <w:pStyle w:val="Bibliography"/>
@@ -9090,7 +10011,7 @@
       <w:r>
         <w:t xml:space="preserve"> </w:t>
       </w:r>
-      <w:hyperlink r:id="rId142">
+      <w:hyperlink r:id="rId143">
         <w:r>
           <w:rPr>
             <w:rStyle w:val="Hyperlink"/>
@@ -9154,8 +10075,8 @@
         <w:t xml:space="preserve"> </w:t>
       </w:r>
     </w:p>
-    <w:bookmarkEnd w:id="143"/>
-    <w:bookmarkStart w:id="145" w:name="ref-ison2020"/>
+    <w:bookmarkEnd w:id="144"/>
+    <w:bookmarkStart w:id="146" w:name="ref-ison2020"/>
     <w:p>
       <w:pPr>
         <w:pStyle w:val="Bibliography"/>
@@ -9175,7 +10096,7 @@
       <w:r>
         <w:t xml:space="preserve"> </w:t>
       </w:r>
-      <w:hyperlink r:id="rId144">
+      <w:hyperlink r:id="rId145">
         <w:r>
           <w:rPr>
             <w:rStyle w:val="Hyperlink"/>
@@ -9215,8 +10136,8 @@
         <w:t xml:space="preserve"> </w:t>
       </w:r>
     </w:p>
-    <w:bookmarkEnd w:id="145"/>
-    <w:bookmarkStart w:id="147" w:name="ref-petrie2013"/>
+    <w:bookmarkEnd w:id="146"/>
+    <w:bookmarkStart w:id="148" w:name="ref-petrie2013"/>
     <w:p>
       <w:pPr>
         <w:pStyle w:val="Bibliography"/>
@@ -9236,7 +10157,7 @@
       <w:r>
         <w:t xml:space="preserve"> </w:t>
       </w:r>
-      <w:hyperlink r:id="rId146">
+      <w:hyperlink r:id="rId147">
         <w:r>
           <w:rPr>
             <w:rStyle w:val="Hyperlink"/>
@@ -9372,9 +10293,9 @@
         <w:t xml:space="preserve"> </w:t>
       </w:r>
     </w:p>
-    <w:bookmarkEnd w:id="147"/>
     <w:bookmarkEnd w:id="148"/>
     <w:bookmarkEnd w:id="149"/>
+    <w:bookmarkEnd w:id="150"/>
     <w:sectPr>
       <w:footnotePr>
         <w:numRestart w:val="eachSect"/>

</xml_diff>